<commit_message>
up complete file lab04
</commit_message>
<xml_diff>
--- a/Baitapthuchanh-Buoi4.docx
+++ b/Baitapthuchanh-Buoi4.docx
@@ -5362,7 +5362,7 @@
         </w:rPr>
         <w:lastRenderedPageBreak/>
         <w:drawing>
-          <wp:inline distT="0" distB="0" distL="0" distR="0" wp14:anchorId="23D4B615" wp14:editId="325A0EDC">
+          <wp:inline distT="0" distB="0" distL="0" distR="0" wp14:anchorId="23D4B615" wp14:editId="59C8CF75">
             <wp:extent cx="3029373" cy="3258005"/>
             <wp:effectExtent l="19050" t="19050" r="19050" b="19050"/>
             <wp:docPr id="1" name="Picture 1"/>
@@ -5392,7 +5392,7 @@
                     </a:prstGeom>
                     <a:ln>
                       <a:solidFill>
-                        <a:schemeClr val="accent1"/>
+                        <a:schemeClr val="tx1"/>
                       </a:solidFill>
                     </a:ln>
                   </pic:spPr>
@@ -7690,9 +7690,9 @@
           <w:noProof/>
         </w:rPr>
         <w:drawing>
-          <wp:inline distT="0" distB="0" distL="0" distR="0" wp14:anchorId="4F56364B" wp14:editId="74A460D9">
+          <wp:inline distT="0" distB="0" distL="0" distR="0" wp14:anchorId="4F56364B" wp14:editId="298EB2BC">
             <wp:extent cx="5977393" cy="1705610"/>
-            <wp:effectExtent l="0" t="0" r="4445" b="8890"/>
+            <wp:effectExtent l="19050" t="19050" r="23495" b="27940"/>
             <wp:docPr id="58" name="Picture 58"/>
             <wp:cNvGraphicFramePr>
               <a:graphicFrameLocks xmlns:a="http://schemas.openxmlformats.org/drawingml/2006/main" noChangeAspect="1"/>
@@ -7718,6 +7718,11 @@
                     <a:prstGeom prst="rect">
                       <a:avLst/>
                     </a:prstGeom>
+                    <a:ln>
+                      <a:solidFill>
+                        <a:schemeClr val="tx1"/>
+                      </a:solidFill>
+                    </a:ln>
                   </pic:spPr>
                 </pic:pic>
               </a:graphicData>
@@ -10651,10 +10656,11 @@
           <w:color w:val="211F1F"/>
           <w:sz w:val="26"/>
         </w:rPr>
+        <w:lastRenderedPageBreak/>
         <w:drawing>
-          <wp:inline distT="0" distB="0" distL="0" distR="0" wp14:anchorId="15E0266F" wp14:editId="532F2094">
+          <wp:inline distT="0" distB="0" distL="0" distR="0" wp14:anchorId="15E0266F" wp14:editId="3973FCF7">
             <wp:extent cx="4029637" cy="1733792"/>
-            <wp:effectExtent l="0" t="0" r="9525" b="0"/>
+            <wp:effectExtent l="19050" t="19050" r="28575" b="19050"/>
             <wp:docPr id="6" name="Picture 6"/>
             <wp:cNvGraphicFramePr>
               <a:graphicFrameLocks xmlns:a="http://schemas.openxmlformats.org/drawingml/2006/main" noChangeAspect="1"/>
@@ -10680,6 +10686,11 @@
                     <a:prstGeom prst="rect">
                       <a:avLst/>
                     </a:prstGeom>
+                    <a:ln>
+                      <a:solidFill>
+                        <a:schemeClr val="tx1"/>
+                      </a:solidFill>
+                    </a:ln>
                   </pic:spPr>
                 </pic:pic>
               </a:graphicData>
@@ -10708,7 +10719,6 @@
         <w:rPr>
           <w:sz w:val="26"/>
         </w:rPr>
-        <w:lastRenderedPageBreak/>
         <w:t>Nhấp</w:t>
       </w:r>
       <w:r>
@@ -10764,9 +10774,9 @@
           <w:sz w:val="26"/>
         </w:rPr>
         <w:drawing>
-          <wp:inline distT="0" distB="0" distL="0" distR="0" wp14:anchorId="6756E62A" wp14:editId="55249263">
+          <wp:inline distT="0" distB="0" distL="0" distR="0" wp14:anchorId="6756E62A" wp14:editId="57066F42">
             <wp:extent cx="5748020" cy="4801084"/>
-            <wp:effectExtent l="0" t="0" r="5080" b="0"/>
+            <wp:effectExtent l="19050" t="19050" r="24130" b="19050"/>
             <wp:docPr id="59" name="Picture 59"/>
             <wp:cNvGraphicFramePr>
               <a:graphicFrameLocks xmlns:a="http://schemas.openxmlformats.org/drawingml/2006/main" noChangeAspect="1"/>
@@ -10792,6 +10802,11 @@
                     <a:prstGeom prst="rect">
                       <a:avLst/>
                     </a:prstGeom>
+                    <a:ln>
+                      <a:solidFill>
+                        <a:schemeClr val="tx1"/>
+                      </a:solidFill>
+                    </a:ln>
                   </pic:spPr>
                 </pic:pic>
               </a:graphicData>
@@ -11258,6 +11273,7 @@
         <w:t xml:space="preserve"> </w:t>
       </w:r>
       <w:r>
+        <w:lastRenderedPageBreak/>
         <w:t>25%, Dự án sẽ tính rằng nó đã có thời lượng thực tế là một ngày và thời lượng còn lại</w:t>
       </w:r>
       <w:r>
@@ -11890,7 +11906,6 @@
           <w:b/>
           <w:sz w:val="26"/>
         </w:rPr>
-        <w:lastRenderedPageBreak/>
         <w:t>“Schedule”</w:t>
       </w:r>
       <w:r>
@@ -13591,9 +13606,9 @@
           <w:sz w:val="20"/>
         </w:rPr>
         <w:drawing>
-          <wp:inline distT="0" distB="0" distL="0" distR="0" wp14:anchorId="2B11FFFE" wp14:editId="3738E563">
+          <wp:inline distT="0" distB="0" distL="0" distR="0" wp14:anchorId="2B11FFFE" wp14:editId="2541AB2B">
             <wp:extent cx="6629400" cy="721995"/>
-            <wp:effectExtent l="0" t="0" r="0" b="1905"/>
+            <wp:effectExtent l="19050" t="19050" r="19050" b="20955"/>
             <wp:docPr id="60" name="Picture 60"/>
             <wp:cNvGraphicFramePr>
               <a:graphicFrameLocks xmlns:a="http://schemas.openxmlformats.org/drawingml/2006/main" noChangeAspect="1"/>
@@ -13619,6 +13634,11 @@
                     <a:prstGeom prst="rect">
                       <a:avLst/>
                     </a:prstGeom>
+                    <a:ln>
+                      <a:solidFill>
+                        <a:schemeClr val="tx1"/>
+                      </a:solidFill>
+                    </a:ln>
                   </pic:spPr>
                 </pic:pic>
               </a:graphicData>
@@ -14513,9 +14533,9 @@
           <w:lang w:val="en-US"/>
         </w:rPr>
         <w:drawing>
-          <wp:inline distT="0" distB="0" distL="0" distR="0" wp14:anchorId="4BAB3F91" wp14:editId="7F303062">
+          <wp:inline distT="0" distB="0" distL="0" distR="0" wp14:anchorId="4BAB3F91" wp14:editId="1C95BF1F">
             <wp:extent cx="6629400" cy="775335"/>
-            <wp:effectExtent l="0" t="0" r="0" b="5715"/>
+            <wp:effectExtent l="19050" t="19050" r="19050" b="24765"/>
             <wp:docPr id="61" name="Picture 61"/>
             <wp:cNvGraphicFramePr>
               <a:graphicFrameLocks xmlns:a="http://schemas.openxmlformats.org/drawingml/2006/main" noChangeAspect="1"/>
@@ -14541,6 +14561,11 @@
                     <a:prstGeom prst="rect">
                       <a:avLst/>
                     </a:prstGeom>
+                    <a:ln>
+                      <a:solidFill>
+                        <a:schemeClr val="tx1"/>
+                      </a:solidFill>
+                    </a:ln>
                   </pic:spPr>
                 </pic:pic>
               </a:graphicData>
@@ -15352,10 +15377,11 @@
           <w:noProof/>
           <w:sz w:val="26"/>
         </w:rPr>
+        <w:lastRenderedPageBreak/>
         <w:drawing>
-          <wp:inline distT="0" distB="0" distL="0" distR="0" wp14:anchorId="27F19F90" wp14:editId="003AB607">
+          <wp:inline distT="0" distB="0" distL="0" distR="0" wp14:anchorId="27F19F90" wp14:editId="084C4319">
             <wp:extent cx="5293581" cy="1533525"/>
-            <wp:effectExtent l="0" t="0" r="2540" b="0"/>
+            <wp:effectExtent l="19050" t="19050" r="21590" b="9525"/>
             <wp:docPr id="62" name="Picture 62"/>
             <wp:cNvGraphicFramePr>
               <a:graphicFrameLocks xmlns:a="http://schemas.openxmlformats.org/drawingml/2006/main" noChangeAspect="1"/>
@@ -15381,6 +15407,11 @@
                     <a:prstGeom prst="rect">
                       <a:avLst/>
                     </a:prstGeom>
+                    <a:ln>
+                      <a:solidFill>
+                        <a:schemeClr val="tx1"/>
+                      </a:solidFill>
+                    </a:ln>
                   </pic:spPr>
                 </pic:pic>
               </a:graphicData>
@@ -15771,7 +15802,6 @@
           <w:i/>
           <w:sz w:val="24"/>
         </w:rPr>
-        <w:lastRenderedPageBreak/>
         <w:t>(working</w:t>
       </w:r>
       <w:r>
@@ -18129,6 +18159,7 @@
         <w:rPr>
           <w:sz w:val="26"/>
         </w:rPr>
+        <w:lastRenderedPageBreak/>
         <w:t>0%,</w:t>
       </w:r>
       <w:r>
@@ -24555,9 +24586,9 @@
           <w:lang w:val="en-US"/>
         </w:rPr>
         <w:drawing>
-          <wp:inline distT="0" distB="0" distL="0" distR="0" wp14:anchorId="08433FF7" wp14:editId="501C0CBB">
+          <wp:inline distT="0" distB="0" distL="0" distR="0" wp14:anchorId="08433FF7" wp14:editId="2EE969ED">
             <wp:extent cx="5587779" cy="589915"/>
-            <wp:effectExtent l="0" t="0" r="0" b="635"/>
+            <wp:effectExtent l="19050" t="19050" r="13335" b="19685"/>
             <wp:docPr id="63" name="Picture 63"/>
             <wp:cNvGraphicFramePr>
               <a:graphicFrameLocks xmlns:a="http://schemas.openxmlformats.org/drawingml/2006/main" noChangeAspect="1"/>
@@ -24583,6 +24614,11 @@
                     <a:prstGeom prst="rect">
                       <a:avLst/>
                     </a:prstGeom>
+                    <a:ln>
+                      <a:solidFill>
+                        <a:schemeClr val="tx1"/>
+                      </a:solidFill>
+                    </a:ln>
                   </pic:spPr>
                 </pic:pic>
               </a:graphicData>
@@ -25725,9 +25761,9 @@
         </w:rPr>
         <w:lastRenderedPageBreak/>
         <w:drawing>
-          <wp:inline distT="0" distB="0" distL="0" distR="0" wp14:anchorId="7E52EEB1" wp14:editId="4E9BE9FF">
+          <wp:inline distT="0" distB="0" distL="0" distR="0" wp14:anchorId="7E52EEB1" wp14:editId="24DDEAF4">
             <wp:extent cx="4991797" cy="2896004"/>
-            <wp:effectExtent l="0" t="0" r="0" b="0"/>
+            <wp:effectExtent l="19050" t="19050" r="18415" b="19050"/>
             <wp:docPr id="64" name="Picture 64"/>
             <wp:cNvGraphicFramePr>
               <a:graphicFrameLocks xmlns:a="http://schemas.openxmlformats.org/drawingml/2006/main" noChangeAspect="1"/>
@@ -25753,6 +25789,11 @@
                     <a:prstGeom prst="rect">
                       <a:avLst/>
                     </a:prstGeom>
+                    <a:ln>
+                      <a:solidFill>
+                        <a:schemeClr val="tx1"/>
+                      </a:solidFill>
+                    </a:ln>
                   </pic:spPr>
                 </pic:pic>
               </a:graphicData>
@@ -25910,9 +25951,9 @@
           <w:lang w:val="en-US"/>
         </w:rPr>
         <w:drawing>
-          <wp:inline distT="0" distB="0" distL="0" distR="0" wp14:anchorId="7C596E3A" wp14:editId="35A4DCB7">
+          <wp:inline distT="0" distB="0" distL="0" distR="0" wp14:anchorId="7C596E3A" wp14:editId="2BB72B6E">
             <wp:extent cx="5317435" cy="1928495"/>
-            <wp:effectExtent l="0" t="0" r="0" b="0"/>
+            <wp:effectExtent l="19050" t="19050" r="17145" b="14605"/>
             <wp:docPr id="65" name="Picture 65"/>
             <wp:cNvGraphicFramePr>
               <a:graphicFrameLocks xmlns:a="http://schemas.openxmlformats.org/drawingml/2006/main" noChangeAspect="1"/>
@@ -25938,6 +25979,11 @@
                     <a:prstGeom prst="rect">
                       <a:avLst/>
                     </a:prstGeom>
+                    <a:ln>
+                      <a:solidFill>
+                        <a:schemeClr val="tx1"/>
+                      </a:solidFill>
+                    </a:ln>
                   </pic:spPr>
                 </pic:pic>
               </a:graphicData>
@@ -26982,9 +27028,9 @@
           <w:lang w:val="en-US"/>
         </w:rPr>
         <w:drawing>
-          <wp:inline distT="0" distB="0" distL="0" distR="0" wp14:anchorId="1CD5ADB9" wp14:editId="354BCC7F">
+          <wp:inline distT="0" distB="0" distL="0" distR="0" wp14:anchorId="1CD5ADB9" wp14:editId="728B27EF">
             <wp:extent cx="5754757" cy="278130"/>
-            <wp:effectExtent l="0" t="0" r="0" b="7620"/>
+            <wp:effectExtent l="19050" t="19050" r="17780" b="26670"/>
             <wp:docPr id="66" name="Picture 66"/>
             <wp:cNvGraphicFramePr>
               <a:graphicFrameLocks xmlns:a="http://schemas.openxmlformats.org/drawingml/2006/main" noChangeAspect="1"/>
@@ -27010,6 +27056,11 @@
                     <a:prstGeom prst="rect">
                       <a:avLst/>
                     </a:prstGeom>
+                    <a:ln>
+                      <a:solidFill>
+                        <a:schemeClr val="tx1"/>
+                      </a:solidFill>
+                    </a:ln>
                   </pic:spPr>
                 </pic:pic>
               </a:graphicData>
@@ -27257,6 +27308,7 @@
         <w:t xml:space="preserve"> </w:t>
       </w:r>
       <w:r>
+        <w:lastRenderedPageBreak/>
         <w:t>việc</w:t>
       </w:r>
       <w:r>
@@ -27397,7 +27449,6 @@
           <w:b/>
           <w:color w:val="007AC2"/>
         </w:rPr>
-        <w:lastRenderedPageBreak/>
         <w:t>Lưu</w:t>
       </w:r>
       <w:r>
@@ -31807,6 +31858,7 @@
         <w:rPr>
           <w:sz w:val="26"/>
         </w:rPr>
+        <w:lastRenderedPageBreak/>
         <w:t>Trên</w:t>
       </w:r>
       <w:r>
@@ -31981,7 +32033,6 @@
           <w:b/>
           <w:sz w:val="26"/>
         </w:rPr>
-        <w:lastRenderedPageBreak/>
         <w:t>“Gantt</w:t>
       </w:r>
       <w:r>
@@ -32137,9 +32188,9 @@
           <w:lang w:val="en-US"/>
         </w:rPr>
         <w:drawing>
-          <wp:inline distT="0" distB="0" distL="0" distR="0" wp14:anchorId="390C7642" wp14:editId="100B620B">
+          <wp:inline distT="0" distB="0" distL="0" distR="0" wp14:anchorId="390C7642" wp14:editId="7DE53569">
             <wp:extent cx="5691146" cy="1350010"/>
-            <wp:effectExtent l="0" t="0" r="5080" b="2540"/>
+            <wp:effectExtent l="19050" t="19050" r="24130" b="21590"/>
             <wp:docPr id="67" name="Picture 67"/>
             <wp:cNvGraphicFramePr>
               <a:graphicFrameLocks xmlns:a="http://schemas.openxmlformats.org/drawingml/2006/main" noChangeAspect="1"/>
@@ -32165,6 +32216,11 @@
                     <a:prstGeom prst="rect">
                       <a:avLst/>
                     </a:prstGeom>
+                    <a:ln>
+                      <a:solidFill>
+                        <a:schemeClr val="tx1"/>
+                      </a:solidFill>
+                    </a:ln>
                   </pic:spPr>
                 </pic:pic>
               </a:graphicData>
@@ -34840,9 +34896,9 @@
           <w:sz w:val="20"/>
         </w:rPr>
         <w:drawing>
-          <wp:inline distT="0" distB="0" distL="0" distR="0" wp14:anchorId="02F465DF" wp14:editId="4370FC13">
+          <wp:inline distT="0" distB="0" distL="0" distR="0" wp14:anchorId="02F465DF" wp14:editId="51231830">
             <wp:extent cx="6184127" cy="1152525"/>
-            <wp:effectExtent l="0" t="0" r="7620" b="0"/>
+            <wp:effectExtent l="19050" t="19050" r="26670" b="9525"/>
             <wp:docPr id="68" name="Picture 68"/>
             <wp:cNvGraphicFramePr>
               <a:graphicFrameLocks xmlns:a="http://schemas.openxmlformats.org/drawingml/2006/main" noChangeAspect="1"/>
@@ -34868,6 +34924,11 @@
                     <a:prstGeom prst="rect">
                       <a:avLst/>
                     </a:prstGeom>
+                    <a:ln>
+                      <a:solidFill>
+                        <a:schemeClr val="tx1"/>
+                      </a:solidFill>
+                    </a:ln>
                   </pic:spPr>
                 </pic:pic>
               </a:graphicData>
@@ -34944,6 +35005,7 @@
           <w:color w:val="007AC2"/>
           <w:sz w:val="25"/>
         </w:rPr>
+        <w:lastRenderedPageBreak/>
         <w:t>Lưu</w:t>
       </w:r>
       <w:r>
@@ -35262,7 +35324,6 @@
           <w:color w:val="007AC2"/>
           <w:sz w:val="25"/>
         </w:rPr>
-        <w:lastRenderedPageBreak/>
         <w:t>đè.</w:t>
       </w:r>
       <w:r>
@@ -36752,7 +36813,7 @@
           <w:sz w:val="25"/>
         </w:rPr>
         <w:drawing>
-          <wp:inline distT="0" distB="0" distL="0" distR="0" wp14:anchorId="7009EDA8" wp14:editId="5B2B2B7E">
+          <wp:inline distT="0" distB="0" distL="0" distR="0" wp14:anchorId="7009EDA8" wp14:editId="4A63D7E2">
             <wp:extent cx="3305636" cy="3400900"/>
             <wp:effectExtent l="19050" t="19050" r="9525" b="28575"/>
             <wp:docPr id="36" name="Picture 36"/>
@@ -41425,9 +41486,9 @@
           <w:lang w:val="en-US"/>
         </w:rPr>
         <w:drawing>
-          <wp:inline distT="0" distB="0" distL="0" distR="0" wp14:anchorId="547A3DA4" wp14:editId="53F1835A">
+          <wp:inline distT="0" distB="0" distL="0" distR="0" wp14:anchorId="547A3DA4" wp14:editId="6FF10A8D">
             <wp:extent cx="5619585" cy="1046480"/>
-            <wp:effectExtent l="0" t="0" r="635" b="1270"/>
+            <wp:effectExtent l="19050" t="19050" r="19685" b="20320"/>
             <wp:docPr id="69" name="Picture 69"/>
             <wp:cNvGraphicFramePr>
               <a:graphicFrameLocks xmlns:a="http://schemas.openxmlformats.org/drawingml/2006/main" noChangeAspect="1"/>
@@ -41453,6 +41514,11 @@
                     <a:prstGeom prst="rect">
                       <a:avLst/>
                     </a:prstGeom>
+                    <a:ln>
+                      <a:solidFill>
+                        <a:schemeClr val="tx1"/>
+                      </a:solidFill>
+                    </a:ln>
                   </pic:spPr>
                 </pic:pic>
               </a:graphicData>
@@ -42333,9 +42399,9 @@
           <w:lang w:val="en-US"/>
         </w:rPr>
         <w:drawing>
-          <wp:inline distT="0" distB="0" distL="0" distR="0" wp14:anchorId="1D5F0A47" wp14:editId="2D1C6F96">
+          <wp:inline distT="0" distB="0" distL="0" distR="0" wp14:anchorId="1D5F0A47" wp14:editId="527FA736">
             <wp:extent cx="5858124" cy="1042035"/>
-            <wp:effectExtent l="0" t="0" r="9525" b="5715"/>
+            <wp:effectExtent l="19050" t="19050" r="28575" b="24765"/>
             <wp:docPr id="70" name="Picture 70"/>
             <wp:cNvGraphicFramePr>
               <a:graphicFrameLocks xmlns:a="http://schemas.openxmlformats.org/drawingml/2006/main" noChangeAspect="1"/>
@@ -42361,6 +42427,11 @@
                     <a:prstGeom prst="rect">
                       <a:avLst/>
                     </a:prstGeom>
+                    <a:ln>
+                      <a:solidFill>
+                        <a:schemeClr val="tx1"/>
+                      </a:solidFill>
+                    </a:ln>
                   </pic:spPr>
                 </pic:pic>
               </a:graphicData>
@@ -44849,9 +44920,9 @@
           <w:lang w:val="en-US"/>
         </w:rPr>
         <w:drawing>
-          <wp:inline distT="0" distB="0" distL="0" distR="0" wp14:anchorId="268C5CF2" wp14:editId="3356F146">
+          <wp:inline distT="0" distB="0" distL="0" distR="0" wp14:anchorId="268C5CF2" wp14:editId="2BAE9E8C">
             <wp:extent cx="5524169" cy="1687195"/>
-            <wp:effectExtent l="0" t="0" r="635" b="8255"/>
+            <wp:effectExtent l="19050" t="19050" r="19685" b="27305"/>
             <wp:docPr id="71" name="Picture 71"/>
             <wp:cNvGraphicFramePr>
               <a:graphicFrameLocks xmlns:a="http://schemas.openxmlformats.org/drawingml/2006/main" noChangeAspect="1"/>
@@ -44877,6 +44948,11 @@
                     <a:prstGeom prst="rect">
                       <a:avLst/>
                     </a:prstGeom>
+                    <a:ln>
+                      <a:solidFill>
+                        <a:schemeClr val="tx1"/>
+                      </a:solidFill>
+                    </a:ln>
                   </pic:spPr>
                 </pic:pic>
               </a:graphicData>
@@ -45608,9 +45684,9 @@
           <w:lang w:val="en-US"/>
         </w:rPr>
         <w:drawing>
-          <wp:inline distT="0" distB="0" distL="0" distR="0" wp14:anchorId="0823D500" wp14:editId="48641ED7">
+          <wp:inline distT="0" distB="0" distL="0" distR="0" wp14:anchorId="0823D500" wp14:editId="12A72DDA">
             <wp:extent cx="5722952" cy="1226820"/>
-            <wp:effectExtent l="0" t="0" r="0" b="0"/>
+            <wp:effectExtent l="19050" t="19050" r="11430" b="11430"/>
             <wp:docPr id="72" name="Picture 72"/>
             <wp:cNvGraphicFramePr>
               <a:graphicFrameLocks xmlns:a="http://schemas.openxmlformats.org/drawingml/2006/main" noChangeAspect="1"/>
@@ -45636,6 +45712,11 @@
                     <a:prstGeom prst="rect">
                       <a:avLst/>
                     </a:prstGeom>
+                    <a:ln>
+                      <a:solidFill>
+                        <a:schemeClr val="tx1"/>
+                      </a:solidFill>
+                    </a:ln>
                   </pic:spPr>
                 </pic:pic>
               </a:graphicData>
@@ -48255,9 +48336,9 @@
           <w:lang w:val="en-US"/>
         </w:rPr>
         <w:drawing>
-          <wp:inline distT="0" distB="0" distL="0" distR="0" wp14:anchorId="793A9A19" wp14:editId="5836B6AE">
+          <wp:inline distT="0" distB="0" distL="0" distR="0" wp14:anchorId="793A9A19" wp14:editId="5C5024CD">
             <wp:extent cx="4477375" cy="1209844"/>
-            <wp:effectExtent l="0" t="0" r="0" b="9525"/>
+            <wp:effectExtent l="19050" t="19050" r="19050" b="28575"/>
             <wp:docPr id="73" name="Picture 73"/>
             <wp:cNvGraphicFramePr>
               <a:graphicFrameLocks xmlns:a="http://schemas.openxmlformats.org/drawingml/2006/main" noChangeAspect="1"/>
@@ -48283,6 +48364,11 @@
                     <a:prstGeom prst="rect">
                       <a:avLst/>
                     </a:prstGeom>
+                    <a:ln>
+                      <a:solidFill>
+                        <a:schemeClr val="tx1"/>
+                      </a:solidFill>
+                    </a:ln>
                   </pic:spPr>
                 </pic:pic>
               </a:graphicData>
@@ -51115,6 +51201,7 @@
         <w:t xml:space="preserve"> </w:t>
       </w:r>
       <w:r>
+        <w:lastRenderedPageBreak/>
         <w:t>phương pháp nào chi tiết như nhập công việc thực tế theo phân đoạn thời gian cho các</w:t>
       </w:r>
       <w:r>
@@ -51124,7 +51211,6 @@
         <w:t xml:space="preserve"> </w:t>
       </w:r>
       <w:r>
-        <w:lastRenderedPageBreak/>
         <w:t>nhiệm vụ hoặc phân công như bạn sẽ thấy trong phần tiếp theo. Tùy vào nhu cầu, bạn</w:t>
       </w:r>
       <w:r>
@@ -56172,9 +56258,9 @@
           <w:lang w:val="en-US"/>
         </w:rPr>
         <w:drawing>
-          <wp:inline distT="0" distB="0" distL="0" distR="0" wp14:anchorId="3C89C8D0" wp14:editId="0C3E7055">
+          <wp:inline distT="0" distB="0" distL="0" distR="0" wp14:anchorId="3C89C8D0" wp14:editId="7377F877">
             <wp:extent cx="5715000" cy="1238250"/>
-            <wp:effectExtent l="0" t="0" r="0" b="0"/>
+            <wp:effectExtent l="19050" t="19050" r="19050" b="19050"/>
             <wp:docPr id="74" name="Picture 74"/>
             <wp:cNvGraphicFramePr>
               <a:graphicFrameLocks xmlns:a="http://schemas.openxmlformats.org/drawingml/2006/main" noChangeAspect="1"/>
@@ -56200,6 +56286,11 @@
                     <a:prstGeom prst="rect">
                       <a:avLst/>
                     </a:prstGeom>
+                    <a:ln>
+                      <a:solidFill>
+                        <a:schemeClr val="tx1"/>
+                      </a:solidFill>
+                    </a:ln>
                   </pic:spPr>
                 </pic:pic>
               </a:graphicData>
@@ -57622,9 +57713,9 @@
           <w:lang w:val="en-US"/>
         </w:rPr>
         <w:drawing>
-          <wp:inline distT="0" distB="0" distL="0" distR="0" wp14:anchorId="41D11494" wp14:editId="6A537D10">
+          <wp:inline distT="0" distB="0" distL="0" distR="0" wp14:anchorId="41D11494" wp14:editId="69BA5B0A">
             <wp:extent cx="5929685" cy="1519555"/>
-            <wp:effectExtent l="0" t="0" r="0" b="4445"/>
+            <wp:effectExtent l="19050" t="19050" r="13970" b="23495"/>
             <wp:docPr id="75" name="Picture 75"/>
             <wp:cNvGraphicFramePr>
               <a:graphicFrameLocks xmlns:a="http://schemas.openxmlformats.org/drawingml/2006/main" noChangeAspect="1"/>
@@ -57650,6 +57741,11 @@
                     <a:prstGeom prst="rect">
                       <a:avLst/>
                     </a:prstGeom>
+                    <a:ln>
+                      <a:solidFill>
+                        <a:schemeClr val="tx1"/>
+                      </a:solidFill>
+                    </a:ln>
                   </pic:spPr>
                 </pic:pic>
               </a:graphicData>
@@ -57872,6 +57968,7 @@
         <w:t xml:space="preserve"> </w:t>
       </w:r>
       <w:r>
+        <w:lastRenderedPageBreak/>
         <w:t>bảng</w:t>
       </w:r>
       <w:r>
@@ -57923,7 +58020,6 @@
         <w:rPr>
           <w:sz w:val="26"/>
         </w:rPr>
-        <w:lastRenderedPageBreak/>
         <w:t>Trong</w:t>
       </w:r>
       <w:r>
@@ -58288,9 +58384,9 @@
           <w:lang w:val="en-US"/>
         </w:rPr>
         <w:drawing>
-          <wp:inline distT="0" distB="0" distL="0" distR="0" wp14:anchorId="4334CDE0" wp14:editId="7893C1FA">
+          <wp:inline distT="0" distB="0" distL="0" distR="0" wp14:anchorId="4334CDE0" wp14:editId="49055201">
             <wp:extent cx="5722952" cy="1778000"/>
-            <wp:effectExtent l="0" t="0" r="0" b="0"/>
+            <wp:effectExtent l="19050" t="19050" r="11430" b="12700"/>
             <wp:docPr id="76" name="Picture 76"/>
             <wp:cNvGraphicFramePr>
               <a:graphicFrameLocks xmlns:a="http://schemas.openxmlformats.org/drawingml/2006/main" noChangeAspect="1"/>
@@ -58316,6 +58412,11 @@
                     <a:prstGeom prst="rect">
                       <a:avLst/>
                     </a:prstGeom>
+                    <a:ln>
+                      <a:solidFill>
+                        <a:schemeClr val="tx1"/>
+                      </a:solidFill>
+                    </a:ln>
                   </pic:spPr>
                 </pic:pic>
               </a:graphicData>
@@ -58851,9 +58952,9 @@
           <w:sz w:val="18"/>
         </w:rPr>
         <w:drawing>
-          <wp:inline distT="0" distB="0" distL="0" distR="0" wp14:anchorId="42821098" wp14:editId="0AE5DCD8">
+          <wp:inline distT="0" distB="0" distL="0" distR="0" wp14:anchorId="42821098" wp14:editId="4D5420C3">
             <wp:extent cx="6629400" cy="1245235"/>
-            <wp:effectExtent l="0" t="0" r="0" b="0"/>
+            <wp:effectExtent l="19050" t="19050" r="19050" b="12065"/>
             <wp:docPr id="77" name="Picture 77"/>
             <wp:cNvGraphicFramePr>
               <a:graphicFrameLocks xmlns:a="http://schemas.openxmlformats.org/drawingml/2006/main" noChangeAspect="1"/>
@@ -58879,6 +58980,11 @@
                     <a:prstGeom prst="rect">
                       <a:avLst/>
                     </a:prstGeom>
+                    <a:ln>
+                      <a:solidFill>
+                        <a:schemeClr val="tx1"/>
+                      </a:solidFill>
+                    </a:ln>
                   </pic:spPr>
                 </pic:pic>
               </a:graphicData>
@@ -60009,9 +60115,9 @@
           <w:sz w:val="20"/>
         </w:rPr>
         <w:drawing>
-          <wp:inline distT="0" distB="0" distL="0" distR="0" wp14:anchorId="6EFDD398" wp14:editId="18CC9F45">
+          <wp:inline distT="0" distB="0" distL="0" distR="0" wp14:anchorId="6EFDD398" wp14:editId="0E8A35F1">
             <wp:extent cx="6629400" cy="1440815"/>
-            <wp:effectExtent l="0" t="0" r="0" b="6985"/>
+            <wp:effectExtent l="19050" t="19050" r="19050" b="26035"/>
             <wp:docPr id="78" name="Picture 78"/>
             <wp:cNvGraphicFramePr>
               <a:graphicFrameLocks xmlns:a="http://schemas.openxmlformats.org/drawingml/2006/main" noChangeAspect="1"/>
@@ -60037,6 +60143,11 @@
                     <a:prstGeom prst="rect">
                       <a:avLst/>
                     </a:prstGeom>
+                    <a:ln>
+                      <a:solidFill>
+                        <a:schemeClr val="tx1"/>
+                      </a:solidFill>
+                    </a:ln>
                   </pic:spPr>
                 </pic:pic>
               </a:graphicData>
@@ -64899,9 +65010,9 @@
           <w:sz w:val="20"/>
         </w:rPr>
         <w:drawing>
-          <wp:inline distT="0" distB="0" distL="0" distR="0" wp14:anchorId="145FED97" wp14:editId="2EA33832">
+          <wp:inline distT="0" distB="0" distL="0" distR="0" wp14:anchorId="145FED97" wp14:editId="3AF596E3">
             <wp:extent cx="6160273" cy="1303020"/>
-            <wp:effectExtent l="0" t="0" r="0" b="0"/>
+            <wp:effectExtent l="19050" t="19050" r="12065" b="11430"/>
             <wp:docPr id="79" name="Picture 79"/>
             <wp:cNvGraphicFramePr>
               <a:graphicFrameLocks xmlns:a="http://schemas.openxmlformats.org/drawingml/2006/main" noChangeAspect="1"/>
@@ -64927,6 +65038,11 @@
                     <a:prstGeom prst="rect">
                       <a:avLst/>
                     </a:prstGeom>
+                    <a:ln>
+                      <a:solidFill>
+                        <a:schemeClr val="tx1"/>
+                      </a:solidFill>
+                    </a:ln>
                   </pic:spPr>
                 </pic:pic>
               </a:graphicData>
@@ -65346,9 +65462,9 @@
           <w:sz w:val="9"/>
         </w:rPr>
         <w:drawing>
-          <wp:inline distT="0" distB="0" distL="0" distR="0" wp14:anchorId="3D4B38CF" wp14:editId="09CF4068">
+          <wp:inline distT="0" distB="0" distL="0" distR="0" wp14:anchorId="3D4B38CF" wp14:editId="724E08E8">
             <wp:extent cx="4220164" cy="2057687"/>
-            <wp:effectExtent l="0" t="0" r="9525" b="0"/>
+            <wp:effectExtent l="19050" t="19050" r="28575" b="19050"/>
             <wp:docPr id="80" name="Picture 80"/>
             <wp:cNvGraphicFramePr>
               <a:graphicFrameLocks xmlns:a="http://schemas.openxmlformats.org/drawingml/2006/main" noChangeAspect="1"/>
@@ -65374,6 +65490,11 @@
                     <a:prstGeom prst="rect">
                       <a:avLst/>
                     </a:prstGeom>
+                    <a:ln>
+                      <a:solidFill>
+                        <a:schemeClr val="tx1"/>
+                      </a:solidFill>
+                    </a:ln>
                   </pic:spPr>
                 </pic:pic>
               </a:graphicData>
@@ -69339,6 +69460,9 @@
         <w:spacing w:before="128"/>
         <w:ind w:left="784"/>
         <w:jc w:val="left"/>
+        <w:rPr>
+          <w:lang w:val="en-US"/>
+        </w:rPr>
       </w:pPr>
       <w:r>
         <w:t>Kết</w:t>
@@ -69401,23 +69525,22 @@
     <w:p>
       <w:pPr>
         <w:pStyle w:val="BodyText"/>
-        <w:spacing w:before="4"/>
-        <w:ind w:left="0"/>
+        <w:spacing w:before="128"/>
+        <w:ind w:left="784"/>
         <w:jc w:val="left"/>
         <w:rPr>
-          <w:sz w:val="9"/>
+          <w:lang w:val="en-US"/>
         </w:rPr>
       </w:pPr>
       <w:r>
         <w:rPr>
-          <w:noProof/>
-          <w:sz w:val="9"/>
+          <w:lang w:val="en-US"/>
         </w:rPr>
         <w:drawing>
-          <wp:inline distT="0" distB="0" distL="0" distR="0" wp14:anchorId="7E7D79D4" wp14:editId="086EA11D">
-            <wp:extent cx="6629400" cy="788035"/>
-            <wp:effectExtent l="0" t="0" r="0" b="0"/>
-            <wp:docPr id="81" name="Picture 81"/>
+          <wp:inline distT="0" distB="0" distL="0" distR="0" wp14:anchorId="61DD8C0B" wp14:editId="7D7FF612">
+            <wp:extent cx="5670255" cy="1732280"/>
+            <wp:effectExtent l="19050" t="19050" r="26035" b="20320"/>
+            <wp:docPr id="4" name="Picture 4"/>
             <wp:cNvGraphicFramePr>
               <a:graphicFrameLocks xmlns:a="http://schemas.openxmlformats.org/drawingml/2006/main" noChangeAspect="1"/>
             </wp:cNvGraphicFramePr>
@@ -69437,11 +69560,16 @@
                   <pic:spPr>
                     <a:xfrm>
                       <a:off x="0" y="0"/>
-                      <a:ext cx="6629400" cy="788035"/>
+                      <a:ext cx="5677442" cy="1734476"/>
                     </a:xfrm>
                     <a:prstGeom prst="rect">
                       <a:avLst/>
                     </a:prstGeom>
+                    <a:ln>
+                      <a:solidFill>
+                        <a:schemeClr val="tx1"/>
+                      </a:solidFill>
+                    </a:ln>
                   </pic:spPr>
                 </pic:pic>
               </a:graphicData>
@@ -69449,6 +69577,17 @@
           </wp:inline>
         </w:drawing>
       </w:r>
+    </w:p>
+    <w:p>
+      <w:pPr>
+        <w:pStyle w:val="BodyText"/>
+        <w:spacing w:before="4"/>
+        <w:ind w:left="0"/>
+        <w:jc w:val="left"/>
+        <w:rPr>
+          <w:sz w:val="9"/>
+        </w:rPr>
+      </w:pPr>
     </w:p>
     <w:p>
       <w:pPr>
@@ -69620,25 +69759,22 @@
     </w:p>
     <w:p>
       <w:pPr>
-        <w:pStyle w:val="BodyText"/>
-        <w:numPr>
-          <w:ilvl w:val="1"/>
-          <w:numId w:val="2"/>
-        </w:numPr>
-        <w:jc w:val="left"/>
-        <w:rPr>
-          <w:sz w:val="12"/>
+        <w:tabs>
+          <w:tab w:val="left" w:pos="1072"/>
+          <w:tab w:val="left" w:pos="1073"/>
+        </w:tabs>
+        <w:spacing w:before="189"/>
+        <w:ind w:left="719"/>
+        <w:rPr>
+          <w:sz w:val="26"/>
         </w:rPr>
       </w:pPr>
       <w:r>
-        <w:rPr>
-          <w:noProof/>
-        </w:rPr>
         <w:drawing>
-          <wp:inline distT="0" distB="0" distL="0" distR="0" wp14:anchorId="5ACE0A3C" wp14:editId="0A987E45">
-            <wp:extent cx="6629400" cy="874395"/>
-            <wp:effectExtent l="0" t="0" r="0" b="1905"/>
-            <wp:docPr id="82" name="Picture 82"/>
+          <wp:inline distT="0" distB="0" distL="0" distR="0" wp14:anchorId="07A943C7" wp14:editId="5F0FDBDB">
+            <wp:extent cx="5659622" cy="770890"/>
+            <wp:effectExtent l="19050" t="19050" r="17780" b="10160"/>
+            <wp:docPr id="5" name="Picture 5"/>
             <wp:cNvGraphicFramePr>
               <a:graphicFrameLocks xmlns:a="http://schemas.openxmlformats.org/drawingml/2006/main" noChangeAspect="1"/>
             </wp:cNvGraphicFramePr>
@@ -69658,11 +69794,16 @@
                   <pic:spPr>
                     <a:xfrm>
                       <a:off x="0" y="0"/>
-                      <a:ext cx="6629400" cy="874395"/>
+                      <a:ext cx="5663099" cy="771364"/>
                     </a:xfrm>
                     <a:prstGeom prst="rect">
                       <a:avLst/>
                     </a:prstGeom>
+                    <a:ln>
+                      <a:solidFill>
+                        <a:schemeClr val="tx1"/>
+                      </a:solidFill>
+                    </a:ln>
                   </pic:spPr>
                 </pic:pic>
               </a:graphicData>
@@ -69670,6 +69811,16 @@
           </wp:inline>
         </w:drawing>
       </w:r>
+    </w:p>
+    <w:p>
+      <w:pPr>
+        <w:pStyle w:val="BodyText"/>
+        <w:ind w:left="1072"/>
+        <w:jc w:val="left"/>
+        <w:rPr>
+          <w:sz w:val="12"/>
+        </w:rPr>
+      </w:pPr>
     </w:p>
     <w:p>
       <w:pPr>
@@ -70268,6 +70419,7 @@
         <w:rPr>
           <w:color w:val="4F81BB"/>
         </w:rPr>
+        <w:lastRenderedPageBreak/>
         <w:t>Thiết</w:t>
       </w:r>
       <w:r>
@@ -70691,15 +70843,14 @@
       </w:pPr>
       <w:r>
         <w:rPr>
-          <w:noProof/>
           <w:sz w:val="20"/>
         </w:rPr>
         <w:lastRenderedPageBreak/>
         <w:drawing>
-          <wp:inline distT="0" distB="0" distL="0" distR="0" wp14:anchorId="57757C2A" wp14:editId="135C46B6">
-            <wp:extent cx="6096662" cy="1668780"/>
-            <wp:effectExtent l="0" t="0" r="0" b="7620"/>
-            <wp:docPr id="83" name="Picture 83"/>
+          <wp:inline distT="0" distB="0" distL="0" distR="0" wp14:anchorId="0E63C8A4" wp14:editId="404AAE14">
+            <wp:extent cx="5925436" cy="1887855"/>
+            <wp:effectExtent l="19050" t="19050" r="18415" b="17145"/>
+            <wp:docPr id="7" name="Picture 7"/>
             <wp:cNvGraphicFramePr>
               <a:graphicFrameLocks xmlns:a="http://schemas.openxmlformats.org/drawingml/2006/main" noChangeAspect="1"/>
             </wp:cNvGraphicFramePr>
@@ -70719,11 +70870,16 @@
                   <pic:spPr>
                     <a:xfrm>
                       <a:off x="0" y="0"/>
-                      <a:ext cx="6102713" cy="1670436"/>
+                      <a:ext cx="5930094" cy="1889339"/>
                     </a:xfrm>
                     <a:prstGeom prst="rect">
                       <a:avLst/>
                     </a:prstGeom>
+                    <a:ln>
+                      <a:solidFill>
+                        <a:schemeClr val="tx1"/>
+                      </a:solidFill>
+                    </a:ln>
                   </pic:spPr>
                 </pic:pic>
               </a:graphicData>
@@ -74375,6 +74531,7 @@
           <w:b/>
           <w:sz w:val="26"/>
         </w:rPr>
+        <w:lastRenderedPageBreak/>
         <w:t>this</w:t>
       </w:r>
       <w:r>
@@ -74584,7 +74741,6 @@
         </w:rPr>
       </w:pPr>
       <w:r>
-        <w:lastRenderedPageBreak/>
         <w:t>task</w:t>
       </w:r>
       <w:r>
@@ -75424,9 +75580,9 @@
           <w:sz w:val="10"/>
         </w:rPr>
         <w:drawing>
-          <wp:inline distT="0" distB="0" distL="0" distR="0" wp14:anchorId="5D888A97" wp14:editId="5A39B964">
+          <wp:inline distT="0" distB="0" distL="0" distR="0" wp14:anchorId="5D888A97" wp14:editId="3893ADE1">
             <wp:extent cx="3400900" cy="2819794"/>
-            <wp:effectExtent l="0" t="0" r="9525" b="0"/>
+            <wp:effectExtent l="19050" t="19050" r="28575" b="19050"/>
             <wp:docPr id="84" name="Picture 84"/>
             <wp:cNvGraphicFramePr>
               <a:graphicFrameLocks xmlns:a="http://schemas.openxmlformats.org/drawingml/2006/main" noChangeAspect="1"/>
@@ -75452,6 +75608,11 @@
                     <a:prstGeom prst="rect">
                       <a:avLst/>
                     </a:prstGeom>
+                    <a:ln>
+                      <a:solidFill>
+                        <a:schemeClr val="tx1"/>
+                      </a:solidFill>
+                    </a:ln>
                   </pic:spPr>
                 </pic:pic>
               </a:graphicData>
@@ -77251,9 +77412,9 @@
         </w:rPr>
         <w:lastRenderedPageBreak/>
         <w:drawing>
-          <wp:inline distT="0" distB="0" distL="0" distR="0" wp14:anchorId="741F9E38" wp14:editId="7C05AF0B">
+          <wp:inline distT="0" distB="0" distL="0" distR="0" wp14:anchorId="741F9E38" wp14:editId="67798161">
             <wp:extent cx="6068272" cy="5515745"/>
-            <wp:effectExtent l="0" t="0" r="8890" b="8890"/>
+            <wp:effectExtent l="19050" t="19050" r="27940" b="27940"/>
             <wp:docPr id="85" name="Picture 85"/>
             <wp:cNvGraphicFramePr>
               <a:graphicFrameLocks xmlns:a="http://schemas.openxmlformats.org/drawingml/2006/main" noChangeAspect="1"/>
@@ -77279,6 +77440,11 @@
                     <a:prstGeom prst="rect">
                       <a:avLst/>
                     </a:prstGeom>
+                    <a:ln>
+                      <a:solidFill>
+                        <a:schemeClr val="tx1"/>
+                      </a:solidFill>
+                    </a:ln>
                   </pic:spPr>
                 </pic:pic>
               </a:graphicData>
@@ -78817,205 +78983,9 @@
         <w:pStyle w:val="BodyText"/>
         <w:spacing w:line="259" w:lineRule="auto"/>
         <w:ind w:right="992" w:firstLine="427"/>
-        <w:rPr>
-          <w:b/>
-          <w:iCs/>
-        </w:rPr>
       </w:pPr>
       <w:r>
-        <w:t>Tỷ</w:t>
-      </w:r>
-      <w:r>
-        <w:rPr>
-          <w:spacing w:val="-4"/>
-        </w:rPr>
-        <w:t xml:space="preserve"> </w:t>
-      </w:r>
-      <w:r>
-        <w:t>lệ</w:t>
-      </w:r>
-      <w:r>
-        <w:rPr>
-          <w:spacing w:val="-2"/>
-        </w:rPr>
-        <w:t xml:space="preserve"> </w:t>
-      </w:r>
-      <w:r>
-        <w:t>%</w:t>
-      </w:r>
-      <w:r>
-        <w:rPr>
-          <w:spacing w:val="-5"/>
-        </w:rPr>
-        <w:t xml:space="preserve"> </w:t>
-      </w:r>
-      <w:r>
-        <w:t>hoàn</w:t>
-      </w:r>
-      <w:r>
-        <w:rPr>
-          <w:spacing w:val="-2"/>
-        </w:rPr>
-        <w:t xml:space="preserve"> </w:t>
-      </w:r>
-      <w:r>
-        <w:t>thành</w:t>
-      </w:r>
-      <w:r>
-        <w:rPr>
-          <w:spacing w:val="-4"/>
-        </w:rPr>
-        <w:t xml:space="preserve"> </w:t>
-      </w:r>
-      <w:r>
-        <w:t>cho</w:t>
-      </w:r>
-      <w:r>
-        <w:rPr>
-          <w:spacing w:val="-5"/>
-        </w:rPr>
-        <w:t xml:space="preserve"> </w:t>
-      </w:r>
-      <w:r>
-        <w:t>các</w:t>
-      </w:r>
-      <w:r>
-        <w:rPr>
-          <w:spacing w:val="-2"/>
-        </w:rPr>
-        <w:t xml:space="preserve"> </w:t>
-      </w:r>
-      <w:r>
-        <w:t>nhiệm</w:t>
-      </w:r>
-      <w:r>
-        <w:rPr>
-          <w:spacing w:val="-3"/>
-        </w:rPr>
-        <w:t xml:space="preserve"> </w:t>
-      </w:r>
-      <w:r>
-        <w:t>vụ</w:t>
-      </w:r>
-      <w:r>
-        <w:rPr>
-          <w:spacing w:val="-2"/>
-        </w:rPr>
-        <w:t xml:space="preserve"> </w:t>
-      </w:r>
-      <w:r>
-        <w:t>thiết</w:t>
-      </w:r>
-      <w:r>
-        <w:rPr>
-          <w:spacing w:val="-4"/>
-        </w:rPr>
-        <w:t xml:space="preserve"> </w:t>
-      </w:r>
-      <w:r>
-        <w:t>kế</w:t>
-      </w:r>
-      <w:r>
-        <w:rPr>
-          <w:spacing w:val="-4"/>
-        </w:rPr>
-        <w:t xml:space="preserve"> </w:t>
-      </w:r>
-      <w:r>
-        <w:t>giao</w:t>
-      </w:r>
-      <w:r>
-        <w:rPr>
-          <w:spacing w:val="-4"/>
-        </w:rPr>
-        <w:t xml:space="preserve"> </w:t>
-      </w:r>
-      <w:r>
-        <w:t>diện</w:t>
-      </w:r>
-      <w:r>
-        <w:rPr>
-          <w:spacing w:val="-3"/>
-        </w:rPr>
-        <w:t xml:space="preserve"> </w:t>
-      </w:r>
-      <w:r>
-        <w:t>người</w:t>
-      </w:r>
-      <w:r>
-        <w:rPr>
-          <w:spacing w:val="-2"/>
-        </w:rPr>
-        <w:t xml:space="preserve"> </w:t>
-      </w:r>
-      <w:r>
-        <w:t>dùng</w:t>
-      </w:r>
-      <w:r>
-        <w:rPr>
-          <w:spacing w:val="-4"/>
-        </w:rPr>
-        <w:t xml:space="preserve"> </w:t>
-      </w:r>
-      <w:r>
-        <w:t>và</w:t>
-      </w:r>
-      <w:r>
-        <w:rPr>
-          <w:spacing w:val="-3"/>
-        </w:rPr>
-        <w:t xml:space="preserve"> </w:t>
-      </w:r>
-      <w:r>
-        <w:t>thiết</w:t>
-      </w:r>
-      <w:r>
-        <w:rPr>
-          <w:spacing w:val="-62"/>
-        </w:rPr>
-        <w:t xml:space="preserve"> </w:t>
-      </w:r>
-      <w:r>
-        <w:t>kế</w:t>
-      </w:r>
-      <w:r>
-        <w:rPr>
-          <w:spacing w:val="-2"/>
-        </w:rPr>
-        <w:t xml:space="preserve"> </w:t>
-      </w:r>
-      <w:r>
-        <w:t>cơ</w:t>
-      </w:r>
-      <w:r>
-        <w:rPr>
-          <w:spacing w:val="-1"/>
-        </w:rPr>
-        <w:t xml:space="preserve"> </w:t>
-      </w:r>
-      <w:r>
-        <w:t>sở</w:t>
-      </w:r>
-      <w:r>
-        <w:rPr>
-          <w:spacing w:val="1"/>
-        </w:rPr>
-        <w:t xml:space="preserve"> </w:t>
-      </w:r>
-      <w:r>
-        <w:t>dữ</w:t>
-      </w:r>
-      <w:r>
-        <w:rPr>
-          <w:spacing w:val="-1"/>
-        </w:rPr>
-        <w:t xml:space="preserve"> </w:t>
-      </w:r>
-      <w:r>
-        <w:t>liệu</w:t>
-      </w:r>
-      <w:r>
-        <w:t xml:space="preserve"> đều khoảng 50% vì kế hoạch kéo dài 10 ngày nhưng đang thực hiện được 5 ngày</w:t>
+        <w:t>Trong biểu đồ Gantt, nhiệm vụ Thiết kế giao diện đạt 40% hoàn thành, trong khi Thiết kế cơ sở dữ liệu đạt 50%. Các tỷ lệ này phản ánh mức độ công việc đã thực hiện so với toàn bộ kế hoạch, dựa trên thời lượng và tiến độ mà nhóm thực hiện đã cập nhật trong hệ thống.</w:t>
       </w:r>
     </w:p>
     <w:p>
@@ -79029,6 +78999,7 @@
           <w:b/>
           <w:i/>
         </w:rPr>
+        <w:lastRenderedPageBreak/>
         <w:t xml:space="preserve">Câu 2: </w:t>
       </w:r>
       <w:r>
@@ -79200,74 +79171,17 @@
     <w:p>
       <w:pPr>
         <w:pStyle w:val="BodyText"/>
-        <w:spacing w:line="259" w:lineRule="auto"/>
+        <w:spacing w:before="71" w:line="259" w:lineRule="auto"/>
         <w:ind w:right="992" w:firstLine="427"/>
         <w:rPr>
           <w:iCs/>
-          <w:lang w:val="vi-VN"/>
         </w:rPr>
       </w:pPr>
       <w:r>
         <w:rPr>
           <w:iCs/>
-          <w:lang w:val="vi-VN"/>
-        </w:rPr>
-        <w:lastRenderedPageBreak/>
-        <w:t>Tỷ lệ % hoàn thành theo khối lượng công việc:</w:t>
-      </w:r>
-    </w:p>
-    <w:p>
-      <w:pPr>
-        <w:pStyle w:val="BodyText"/>
-        <w:spacing w:line="259" w:lineRule="auto"/>
-        <w:ind w:right="992" w:firstLine="427"/>
-        <w:rPr>
-          <w:iCs/>
-          <w:lang w:val="vi-VN"/>
-        </w:rPr>
-      </w:pPr>
-      <w:r>
-        <w:rPr>
-          <w:iCs/>
-          <w:lang w:val="vi-VN"/>
-        </w:rPr>
-        <w:t>Thiết kế giao diện: 32/80 giờ ≈ 40%.</w:t>
-      </w:r>
-    </w:p>
-    <w:p>
-      <w:pPr>
-        <w:pStyle w:val="BodyText"/>
-        <w:spacing w:line="259" w:lineRule="auto"/>
-        <w:ind w:right="992" w:firstLine="427"/>
-        <w:rPr>
-          <w:iCs/>
-          <w:lang w:val="vi-VN"/>
-        </w:rPr>
-      </w:pPr>
-      <w:r>
-        <w:rPr>
-          <w:iCs/>
-          <w:lang w:val="vi-VN"/>
-        </w:rPr>
-        <w:t>Thiết kế cơ sở dữ liệu: 40/80 giờ = 50%.</w:t>
-      </w:r>
-    </w:p>
-    <w:p>
-      <w:pPr>
-        <w:pStyle w:val="BodyText"/>
-        <w:spacing w:line="259" w:lineRule="auto"/>
-        <w:ind w:right="992" w:firstLine="427"/>
-        <w:rPr>
-          <w:iCs/>
-          <w:lang w:val="vi-VN"/>
-        </w:rPr>
-      </w:pPr>
-      <w:r>
-        <w:rPr>
-          <w:iCs/>
-          <w:lang w:val="vi-VN"/>
-        </w:rPr>
-        <w:t>Khác biệt do số giờ Minh làm ít hơn so với kế hoạch.</w:t>
+        </w:rPr>
+        <w:t>Tỷ lệ hoàn thành công việc của Thiết kế giao diện là 40% và của Thiết kế cơ sở dữ liệu là 50%. Đây là con số tính toán dựa trên thời gian làm việc thực tế của từng nhân sự (Minh và Ngân) so với tổng thời lượng đã phân công. Minh có một số ngày làm ít giờ hơn nên % Work Complete thấp hơn.</w:t>
       </w:r>
     </w:p>
     <w:p>
@@ -79389,33 +79303,11 @@
     <w:p>
       <w:pPr>
         <w:pStyle w:val="BodyText"/>
-        <w:spacing w:before="71" w:line="259" w:lineRule="auto"/>
-        <w:ind w:right="992" w:firstLine="427"/>
-        <w:rPr>
-          <w:lang w:val="vi-VN"/>
-        </w:rPr>
+        <w:spacing w:line="261" w:lineRule="auto"/>
+        <w:ind w:right="989" w:firstLine="427"/>
       </w:pPr>
       <w:r>
-        <w:rPr>
-          <w:lang w:val="vi-VN"/>
-        </w:rPr>
-        <w:t>Thiết kế giao diện: Trễ tiến độ 1 ngày.</w:t>
-      </w:r>
-    </w:p>
-    <w:p>
-      <w:pPr>
-        <w:pStyle w:val="BodyText"/>
-        <w:spacing w:before="71" w:line="259" w:lineRule="auto"/>
-        <w:ind w:right="992" w:firstLine="427"/>
-        <w:rPr>
-          <w:lang w:val="vi-VN"/>
-        </w:rPr>
-      </w:pPr>
-      <w:r>
-        <w:rPr>
-          <w:lang w:val="vi-VN"/>
-        </w:rPr>
-        <w:t>Thiết kế cơ sở dữ liệu: Đúng tiến độ.</w:t>
+        <w:t>Dựa vào bảng Variance, các nhiệm vụ chưa có độ lệch về ngày bắt đầu và ngày kết thúc (Start/Finish Variance = 0). Tuy nhiên, do % hoàn thành chưa tương xứng với thời gian đã trôi qua, cả hai nhiệm vụ được đánh giá là chậm tiến độ so với đường cơ sở (Baseline).</w:t>
       </w:r>
     </w:p>
     <w:p>
@@ -79573,8 +79465,8 @@
     <w:p>
       <w:pPr>
         <w:pStyle w:val="BodyText"/>
-        <w:spacing w:line="261" w:lineRule="auto"/>
-        <w:ind w:right="989" w:firstLine="427"/>
+        <w:spacing w:line="291" w:lineRule="exact"/>
+        <w:ind w:left="789"/>
         <w:rPr>
           <w:iCs/>
         </w:rPr>
@@ -79583,7 +79475,7 @@
         <w:rPr>
           <w:iCs/>
         </w:rPr>
-        <w:t>So sánh chi phí thực tế với khối lượng hoàn thành cho thấy cả hai nhiệm vụ đều đúng ngân sách, chưa vượt hay thấp hơn, vì AC tương ứng với % Work Complete. Tuy nhiên do BAC = 0 nên trên bảng EVM thì hệ thống báo vượt ngân sách.</w:t>
+        <w:t>Trong bảng Earned Value, chi phí thực tế (ACWP) cho toàn dự án là 608 USD, trong khi giá trị thu được (EV) là 0. Điều này cho thấy dự án đang vượt ngân sách vì đã phát sinh chi phí nhưng chưa ghi nhận giá trị công việc theo kế hoạch. Nguyên nhân là do tiến độ chậm dẫn đến EV chưa tăng, nhưng vẫn phải trả chi phí nhân công.</w:t>
       </w:r>
     </w:p>
     <w:p>
@@ -79827,10 +79719,11 @@
     <w:p>
       <w:pPr>
         <w:pStyle w:val="BodyText"/>
-        <w:spacing w:before="23"/>
+        <w:spacing w:before="22" w:line="259" w:lineRule="auto"/>
+        <w:ind w:right="993" w:firstLine="427"/>
       </w:pPr>
       <w:r>
-        <w:t>Chi phí đường cơ sở (BAC) hiện bằng 0 vì mình đã lưu baseline trước khi gán nguồn lực. Nếu đặt lại baseline sau khi có Resource và Work, BAC thực tế của dự án sẽ khoảng 1.600 đô la (Minh 960, Ngân 640).</w:t>
+        <w:t>Bảng Earned Value cho thấy BAC hiện tại = 0. Điều này xuất phát từ việc trong quá trình thiết lập dự án, Baseline Cost chưa được gán chi phí cụ thể. Nếu gán chi phí cho resource ngay từ đầu, BAC sẽ bằng tổng ngân sách dự kiến cho toàn bộ công việc. Việc BAC bằng 0 cho thấy bài tập này chủ yếu theo dõi tiến độ và EV hơn là quản lý ngân sách đầy đủ.</w:t>
       </w:r>
     </w:p>
     <w:p>
@@ -79907,91 +79800,17 @@
     <w:p>
       <w:pPr>
         <w:pStyle w:val="BodyText"/>
-        <w:spacing w:before="22" w:line="259" w:lineRule="auto"/>
-        <w:ind w:right="993" w:firstLine="427"/>
+        <w:spacing w:line="259" w:lineRule="auto"/>
+        <w:ind w:right="978" w:firstLine="427"/>
         <w:rPr>
           <w:iCs/>
-          <w:lang w:val="vi-VN"/>
         </w:rPr>
       </w:pPr>
       <w:r>
         <w:rPr>
           <w:iCs/>
-          <w:lang w:val="vi-VN"/>
-        </w:rPr>
-        <w:t>EAC toàn dự án ≈ 1.600 đô la.</w:t>
-      </w:r>
-    </w:p>
-    <w:p>
-      <w:pPr>
-        <w:pStyle w:val="BodyText"/>
-        <w:spacing w:before="22" w:line="259" w:lineRule="auto"/>
-        <w:ind w:right="993" w:firstLine="427"/>
-        <w:rPr>
-          <w:iCs/>
-          <w:lang w:val="vi-VN"/>
-        </w:rPr>
-      </w:pPr>
-      <w:r>
-        <w:rPr>
-          <w:iCs/>
-          <w:lang w:val="vi-VN"/>
-        </w:rPr>
-        <w:t>AC đến nay = 704 đô la.</w:t>
-      </w:r>
-    </w:p>
-    <w:p>
-      <w:pPr>
-        <w:pStyle w:val="BodyText"/>
-        <w:spacing w:before="22" w:line="259" w:lineRule="auto"/>
-        <w:ind w:right="993" w:firstLine="427"/>
-        <w:rPr>
-          <w:iCs/>
-          <w:lang w:val="vi-VN"/>
-        </w:rPr>
-      </w:pPr>
-      <w:r>
-        <w:rPr>
-          <w:iCs/>
-          <w:lang w:val="vi-VN"/>
-        </w:rPr>
-        <w:t>ETC = EAC – AC = 896 đô la.</w:t>
-      </w:r>
-    </w:p>
-    <w:p>
-      <w:pPr>
-        <w:pStyle w:val="BodyText"/>
-        <w:spacing w:before="22" w:line="259" w:lineRule="auto"/>
-        <w:ind w:right="993" w:firstLine="427"/>
-        <w:rPr>
-          <w:iCs/>
-          <w:lang w:val="vi-VN"/>
-        </w:rPr>
-      </w:pPr>
-      <w:r>
-        <w:rPr>
-          <w:iCs/>
-          <w:lang w:val="vi-VN"/>
-        </w:rPr>
-        <w:t>VAC = BAC – EAC = 0 – 1.600 = –1.600 đô la (không ý nghĩa vì BAC=0).</w:t>
-      </w:r>
-    </w:p>
-    <w:p>
-      <w:pPr>
-        <w:pStyle w:val="BodyText"/>
-        <w:spacing w:before="22" w:line="259" w:lineRule="auto"/>
-        <w:ind w:right="993" w:firstLine="427"/>
-        <w:rPr>
-          <w:iCs/>
-          <w:lang w:val="vi-VN"/>
-        </w:rPr>
-      </w:pPr>
-      <w:r>
-        <w:rPr>
-          <w:iCs/>
-          <w:lang w:val="vi-VN"/>
-        </w:rPr>
-        <w:t>Công thức dùng để ước tính: EAC = AC + (BAC – EV) (trong trường hợp này Project tự tính từ Actual Work và Remaining Work).</w:t>
+        </w:rPr>
+        <w:t>Theo bảng, EAC = 1.600 USD. Công thức được sử dụng ở đây là:</w:t>
       </w:r>
     </w:p>
     <w:p>
@@ -79999,240 +79818,16 @@
         <w:pStyle w:val="BodyText"/>
         <w:spacing w:line="259" w:lineRule="auto"/>
         <w:ind w:right="978" w:firstLine="427"/>
-        <w:rPr>
-          <w:lang w:val="vi-VN"/>
+        <w:jc w:val="center"/>
+        <w:rPr>
+          <w:iCs/>
         </w:rPr>
       </w:pPr>
       <w:r>
         <w:rPr>
-          <w:b/>
-          <w:i/>
-        </w:rPr>
-        <w:t>Câu</w:t>
-      </w:r>
-      <w:r>
-        <w:rPr>
-          <w:b/>
-          <w:i/>
-          <w:spacing w:val="-3"/>
-        </w:rPr>
-        <w:t xml:space="preserve"> </w:t>
-      </w:r>
-      <w:r>
-        <w:rPr>
-          <w:b/>
-          <w:i/>
-        </w:rPr>
-        <w:t>7:</w:t>
-      </w:r>
-      <w:r>
-        <w:rPr>
-          <w:b/>
-          <w:i/>
-          <w:spacing w:val="1"/>
-        </w:rPr>
-        <w:t xml:space="preserve"> </w:t>
-      </w:r>
-      <w:r>
-        <w:t>Nếu</w:t>
-      </w:r>
-      <w:r>
-        <w:rPr>
-          <w:spacing w:val="-1"/>
-        </w:rPr>
-        <w:t xml:space="preserve"> </w:t>
-      </w:r>
-      <w:r>
-        <w:t>dự</w:t>
-      </w:r>
-      <w:r>
-        <w:rPr>
-          <w:spacing w:val="-1"/>
-        </w:rPr>
-        <w:t xml:space="preserve"> </w:t>
-      </w:r>
-      <w:r>
-        <w:t>án</w:t>
-      </w:r>
-      <w:r>
-        <w:rPr>
-          <w:spacing w:val="-2"/>
-        </w:rPr>
-        <w:t xml:space="preserve"> </w:t>
-      </w:r>
-      <w:r>
-        <w:t>trễ</w:t>
-      </w:r>
-      <w:r>
-        <w:rPr>
-          <w:spacing w:val="-1"/>
-        </w:rPr>
-        <w:t xml:space="preserve"> </w:t>
-      </w:r>
-      <w:r>
-        <w:t>tiến</w:t>
-      </w:r>
-      <w:r>
-        <w:rPr>
-          <w:spacing w:val="-4"/>
-        </w:rPr>
-        <w:t xml:space="preserve"> </w:t>
-      </w:r>
-      <w:r>
-        <w:t>độ,</w:t>
-      </w:r>
-      <w:r>
-        <w:rPr>
-          <w:spacing w:val="-2"/>
-        </w:rPr>
-        <w:t xml:space="preserve"> </w:t>
-      </w:r>
-      <w:r>
-        <w:t>hãy</w:t>
-      </w:r>
-      <w:r>
-        <w:rPr>
-          <w:spacing w:val="-4"/>
-        </w:rPr>
-        <w:t xml:space="preserve"> </w:t>
-      </w:r>
-      <w:r>
-        <w:t>cho</w:t>
-      </w:r>
-      <w:r>
-        <w:rPr>
-          <w:spacing w:val="-4"/>
-        </w:rPr>
-        <w:t xml:space="preserve"> </w:t>
-      </w:r>
-      <w:r>
-        <w:t>biết</w:t>
-      </w:r>
-      <w:r>
-        <w:rPr>
-          <w:spacing w:val="-2"/>
-        </w:rPr>
-        <w:t xml:space="preserve"> </w:t>
-      </w:r>
-      <w:r>
-        <w:t>dự</w:t>
-      </w:r>
-      <w:r>
-        <w:rPr>
-          <w:spacing w:val="1"/>
-        </w:rPr>
-        <w:t xml:space="preserve"> </w:t>
-      </w:r>
-      <w:r>
-        <w:t>án</w:t>
-      </w:r>
-      <w:r>
-        <w:rPr>
-          <w:spacing w:val="-3"/>
-        </w:rPr>
-        <w:t xml:space="preserve"> </w:t>
-      </w:r>
-      <w:r>
-        <w:t>kéo</w:t>
-      </w:r>
-      <w:r>
-        <w:rPr>
-          <w:spacing w:val="-1"/>
-        </w:rPr>
-        <w:t xml:space="preserve"> </w:t>
-      </w:r>
-      <w:r>
-        <w:t>dài</w:t>
-      </w:r>
-      <w:r>
-        <w:rPr>
-          <w:spacing w:val="-2"/>
-        </w:rPr>
-        <w:t xml:space="preserve"> </w:t>
-      </w:r>
-      <w:r>
-        <w:t>thêm</w:t>
-      </w:r>
-      <w:r>
-        <w:rPr>
-          <w:spacing w:val="-2"/>
-        </w:rPr>
-        <w:t xml:space="preserve"> </w:t>
-      </w:r>
-      <w:r>
-        <w:t>bao</w:t>
-      </w:r>
-      <w:r>
-        <w:rPr>
-          <w:spacing w:val="-3"/>
-        </w:rPr>
-        <w:t xml:space="preserve"> </w:t>
-      </w:r>
-      <w:r>
-        <w:t>nhiêu</w:t>
-      </w:r>
-      <w:r>
-        <w:rPr>
-          <w:spacing w:val="-4"/>
-        </w:rPr>
-        <w:t xml:space="preserve"> </w:t>
-      </w:r>
-      <w:r>
-        <w:t>ngày</w:t>
-      </w:r>
-      <w:r>
-        <w:rPr>
-          <w:spacing w:val="-1"/>
-        </w:rPr>
-        <w:t xml:space="preserve"> </w:t>
-      </w:r>
-      <w:r>
-        <w:t>và</w:t>
-      </w:r>
-      <w:r>
-        <w:rPr>
-          <w:spacing w:val="-2"/>
-        </w:rPr>
-        <w:t xml:space="preserve"> </w:t>
-      </w:r>
-      <w:r>
-        <w:t>tỷ</w:t>
-      </w:r>
-      <w:r>
-        <w:rPr>
-          <w:spacing w:val="-62"/>
-        </w:rPr>
-        <w:t xml:space="preserve"> </w:t>
-      </w:r>
-      <w:r>
-        <w:t>lệ</w:t>
-      </w:r>
-      <w:r>
-        <w:rPr>
-          <w:spacing w:val="-2"/>
-        </w:rPr>
-        <w:t xml:space="preserve"> </w:t>
-      </w:r>
-      <w:r>
-        <w:t>%</w:t>
-      </w:r>
-      <w:r>
-        <w:rPr>
-          <w:spacing w:val="-1"/>
-        </w:rPr>
-        <w:t xml:space="preserve"> </w:t>
-      </w:r>
-      <w:r>
-        <w:t>trễ tiến</w:t>
-      </w:r>
-      <w:r>
-        <w:rPr>
-          <w:spacing w:val="2"/>
-        </w:rPr>
-        <w:t xml:space="preserve"> </w:t>
-      </w:r>
-      <w:r>
-        <w:t>độ?</w:t>
+          <w:iCs/>
+        </w:rPr>
+        <w:t>EAC=AC+(BAC−EV)/CPI</w:t>
       </w:r>
     </w:p>
     <w:p>
@@ -80242,15 +79837,21 @@
         <w:ind w:right="978" w:firstLine="427"/>
         <w:rPr>
           <w:iCs/>
-          <w:lang w:val="vi-VN"/>
+          <w:lang w:val="en-US"/>
         </w:rPr>
       </w:pPr>
       <w:r>
         <w:rPr>
           <w:iCs/>
-          <w:lang w:val="vi-VN"/>
-        </w:rPr>
-        <w:t>Nhiệm vụ Thiết kế giao diện trễ 1 ngày, tương ứng 10% thời lượng.</w:t>
+        </w:rPr>
+        <w:t xml:space="preserve">Do BAC = 0 và EV = 0, EAC được ước lượng dựa trên chi phí đã phát sinh và năng suất làm việc hiện tại. </w:t>
+      </w:r>
+      <w:r>
+        <w:rPr>
+          <w:iCs/>
+          <w:lang w:val="en-US"/>
+        </w:rPr>
+        <w:t>VAC (Variance at Completion) âm (-1.600 USD) cho thấy dự án dự kiến vượt ngân sách.</w:t>
       </w:r>
     </w:p>
     <w:p>
@@ -80259,34 +79860,254 @@
         <w:spacing w:line="259" w:lineRule="auto"/>
         <w:ind w:right="978" w:firstLine="427"/>
         <w:rPr>
-          <w:iCs/>
           <w:lang w:val="vi-VN"/>
         </w:rPr>
       </w:pPr>
       <w:r>
         <w:rPr>
-          <w:iCs/>
-          <w:lang w:val="vi-VN"/>
-        </w:rPr>
-        <w:t>Thiết kế cơ sở dữ liệu không trễ.</w:t>
+          <w:b/>
+          <w:i/>
+        </w:rPr>
+        <w:t>Câu</w:t>
+      </w:r>
+      <w:r>
+        <w:rPr>
+          <w:b/>
+          <w:i/>
+          <w:spacing w:val="-3"/>
+        </w:rPr>
+        <w:t xml:space="preserve"> </w:t>
+      </w:r>
+      <w:r>
+        <w:rPr>
+          <w:b/>
+          <w:i/>
+        </w:rPr>
+        <w:t>7:</w:t>
+      </w:r>
+      <w:r>
+        <w:rPr>
+          <w:b/>
+          <w:i/>
+          <w:spacing w:val="1"/>
+        </w:rPr>
+        <w:t xml:space="preserve"> </w:t>
+      </w:r>
+      <w:r>
+        <w:t>Nếu</w:t>
+      </w:r>
+      <w:r>
+        <w:rPr>
+          <w:spacing w:val="-1"/>
+        </w:rPr>
+        <w:t xml:space="preserve"> </w:t>
+      </w:r>
+      <w:r>
+        <w:t>dự</w:t>
+      </w:r>
+      <w:r>
+        <w:rPr>
+          <w:spacing w:val="-1"/>
+        </w:rPr>
+        <w:t xml:space="preserve"> </w:t>
+      </w:r>
+      <w:r>
+        <w:t>án</w:t>
+      </w:r>
+      <w:r>
+        <w:rPr>
+          <w:spacing w:val="-2"/>
+        </w:rPr>
+        <w:t xml:space="preserve"> </w:t>
+      </w:r>
+      <w:r>
+        <w:t>trễ</w:t>
+      </w:r>
+      <w:r>
+        <w:rPr>
+          <w:spacing w:val="-1"/>
+        </w:rPr>
+        <w:t xml:space="preserve"> </w:t>
+      </w:r>
+      <w:r>
+        <w:t>tiến</w:t>
+      </w:r>
+      <w:r>
+        <w:rPr>
+          <w:spacing w:val="-4"/>
+        </w:rPr>
+        <w:t xml:space="preserve"> </w:t>
+      </w:r>
+      <w:r>
+        <w:t>độ,</w:t>
+      </w:r>
+      <w:r>
+        <w:rPr>
+          <w:spacing w:val="-2"/>
+        </w:rPr>
+        <w:t xml:space="preserve"> </w:t>
+      </w:r>
+      <w:r>
+        <w:t>hãy</w:t>
+      </w:r>
+      <w:r>
+        <w:rPr>
+          <w:spacing w:val="-4"/>
+        </w:rPr>
+        <w:t xml:space="preserve"> </w:t>
+      </w:r>
+      <w:r>
+        <w:t>cho</w:t>
+      </w:r>
+      <w:r>
+        <w:rPr>
+          <w:spacing w:val="-4"/>
+        </w:rPr>
+        <w:t xml:space="preserve"> </w:t>
+      </w:r>
+      <w:r>
+        <w:t>biết</w:t>
+      </w:r>
+      <w:r>
+        <w:rPr>
+          <w:spacing w:val="-2"/>
+        </w:rPr>
+        <w:t xml:space="preserve"> </w:t>
+      </w:r>
+      <w:r>
+        <w:t>dự</w:t>
+      </w:r>
+      <w:r>
+        <w:rPr>
+          <w:spacing w:val="1"/>
+        </w:rPr>
+        <w:t xml:space="preserve"> </w:t>
+      </w:r>
+      <w:r>
+        <w:t>án</w:t>
+      </w:r>
+      <w:r>
+        <w:rPr>
+          <w:spacing w:val="-3"/>
+        </w:rPr>
+        <w:t xml:space="preserve"> </w:t>
+      </w:r>
+      <w:r>
+        <w:t>kéo</w:t>
+      </w:r>
+      <w:r>
+        <w:rPr>
+          <w:spacing w:val="-1"/>
+        </w:rPr>
+        <w:t xml:space="preserve"> </w:t>
+      </w:r>
+      <w:r>
+        <w:t>dài</w:t>
+      </w:r>
+      <w:r>
+        <w:rPr>
+          <w:spacing w:val="-2"/>
+        </w:rPr>
+        <w:t xml:space="preserve"> </w:t>
+      </w:r>
+      <w:r>
+        <w:t>thêm</w:t>
+      </w:r>
+      <w:r>
+        <w:rPr>
+          <w:spacing w:val="-2"/>
+        </w:rPr>
+        <w:t xml:space="preserve"> </w:t>
+      </w:r>
+      <w:r>
+        <w:t>bao</w:t>
+      </w:r>
+      <w:r>
+        <w:rPr>
+          <w:spacing w:val="-3"/>
+        </w:rPr>
+        <w:t xml:space="preserve"> </w:t>
+      </w:r>
+      <w:r>
+        <w:t>nhiêu</w:t>
+      </w:r>
+      <w:r>
+        <w:rPr>
+          <w:spacing w:val="-4"/>
+        </w:rPr>
+        <w:t xml:space="preserve"> </w:t>
+      </w:r>
+      <w:r>
+        <w:t>ngày</w:t>
+      </w:r>
+      <w:r>
+        <w:rPr>
+          <w:spacing w:val="-1"/>
+        </w:rPr>
+        <w:t xml:space="preserve"> </w:t>
+      </w:r>
+      <w:r>
+        <w:t>và</w:t>
+      </w:r>
+      <w:r>
+        <w:rPr>
+          <w:spacing w:val="-2"/>
+        </w:rPr>
+        <w:t xml:space="preserve"> </w:t>
+      </w:r>
+      <w:r>
+        <w:t>tỷ</w:t>
+      </w:r>
+      <w:r>
+        <w:rPr>
+          <w:spacing w:val="-62"/>
+        </w:rPr>
+        <w:t xml:space="preserve"> </w:t>
+      </w:r>
+      <w:r>
+        <w:t>lệ</w:t>
+      </w:r>
+      <w:r>
+        <w:rPr>
+          <w:spacing w:val="-2"/>
+        </w:rPr>
+        <w:t xml:space="preserve"> </w:t>
+      </w:r>
+      <w:r>
+        <w:t>%</w:t>
+      </w:r>
+      <w:r>
+        <w:rPr>
+          <w:spacing w:val="-1"/>
+        </w:rPr>
+        <w:t xml:space="preserve"> </w:t>
+      </w:r>
+      <w:r>
+        <w:t>trễ tiến</w:t>
+      </w:r>
+      <w:r>
+        <w:rPr>
+          <w:spacing w:val="2"/>
+        </w:rPr>
+        <w:t xml:space="preserve"> </w:t>
+      </w:r>
+      <w:r>
+        <w:t>độ?</w:t>
       </w:r>
     </w:p>
     <w:p>
       <w:pPr>
         <w:pStyle w:val="BodyText"/>
-        <w:spacing w:line="259" w:lineRule="auto"/>
-        <w:ind w:right="978" w:firstLine="427"/>
+        <w:ind w:left="789"/>
         <w:rPr>
           <w:iCs/>
-          <w:lang w:val="vi-VN"/>
         </w:rPr>
       </w:pPr>
       <w:r>
         <w:rPr>
           <w:iCs/>
-          <w:lang w:val="vi-VN"/>
-        </w:rPr>
-        <w:t>Toàn dự án hiện chưa bị dời ngày kết thúc, Finish Variance = 0.</w:t>
+        </w:rPr>
+        <w:t>Các nhiệm vụ có % hoàn thành thấp hơn so với thời gian kế hoạch nên dự án được đánh giá là trễ tiến độ. Tuy chưa có Start/Finish Variance rõ ràng (0 days), nhưng nếu so sánh với % Complete, ta có thể ước tính dự án đang trễ khoảng 2–3 ngày làm việc, tương ứng 15–20% thời lượng kế hoạch.</w:t>
       </w:r>
     </w:p>
     <w:p>
@@ -80579,12 +80400,15 @@
         </w:rPr>
       </w:pPr>
       <w:r>
+        <w:rPr>
+          <w:lang w:val="en-US"/>
+        </w:rPr>
         <w:lastRenderedPageBreak/>
         <w:drawing>
-          <wp:inline distT="0" distB="0" distL="0" distR="0" wp14:anchorId="532A6B8C" wp14:editId="2E0E9623">
-            <wp:extent cx="6382910" cy="4315460"/>
-            <wp:effectExtent l="0" t="0" r="0" b="8890"/>
-            <wp:docPr id="3" name="Picture 3"/>
+          <wp:inline distT="0" distB="0" distL="0" distR="0" wp14:anchorId="422DCF6B" wp14:editId="044845E0">
+            <wp:extent cx="6629400" cy="4650105"/>
+            <wp:effectExtent l="0" t="0" r="0" b="0"/>
+            <wp:docPr id="8" name="Picture 8"/>
             <wp:cNvGraphicFramePr>
               <a:graphicFrameLocks xmlns:a="http://schemas.openxmlformats.org/drawingml/2006/main" noChangeAspect="1"/>
             </wp:cNvGraphicFramePr>
@@ -80604,7 +80428,7 @@
                   <pic:spPr>
                     <a:xfrm>
                       <a:off x="0" y="0"/>
-                      <a:ext cx="6387502" cy="4318565"/>
+                      <a:ext cx="6629400" cy="4650105"/>
                     </a:xfrm>
                     <a:prstGeom prst="rect">
                       <a:avLst/>
@@ -80640,7 +80464,7 @@
         <w:tblLook w:val="04A0" w:firstRow="1" w:lastRow="0" w:firstColumn="1" w:lastColumn="0" w:noHBand="0" w:noVBand="1"/>
       </w:tblPr>
       <w:tblGrid>
-        <w:gridCol w:w="1120"/>
+        <w:gridCol w:w="1367"/>
         <w:gridCol w:w="1072"/>
         <w:gridCol w:w="1280"/>
         <w:gridCol w:w="1380"/>
@@ -81202,7 +81026,7 @@
               <w:rPr>
                 <w:sz w:val="28"/>
                 <w:szCs w:val="28"/>
-                <w:lang w:val="vi-VN" w:eastAsia="vi-VN"/>
+                <w:lang w:val="en-US" w:eastAsia="vi-VN"/>
               </w:rPr>
             </w:pPr>
             <w:r>
@@ -81211,7 +81035,15 @@
                 <w:szCs w:val="28"/>
                 <w:lang w:val="vi-VN" w:eastAsia="vi-VN"/>
               </w:rPr>
-              <w:t>2025</w:t>
+              <w:t>202</w:t>
+            </w:r>
+            <w:r>
+              <w:rPr>
+                <w:sz w:val="28"/>
+                <w:szCs w:val="28"/>
+                <w:lang w:val="en-US" w:eastAsia="vi-VN"/>
+              </w:rPr>
+              <w:t>2</w:t>
             </w:r>
           </w:p>
         </w:tc>
@@ -81231,7 +81063,7 @@
               <w:rPr>
                 <w:sz w:val="28"/>
                 <w:szCs w:val="28"/>
-                <w:lang w:val="vi-VN" w:eastAsia="vi-VN"/>
+                <w:lang w:val="en-US" w:eastAsia="vi-VN"/>
               </w:rPr>
             </w:pPr>
             <w:r>
@@ -81240,7 +81072,15 @@
                 <w:szCs w:val="28"/>
                 <w:lang w:val="vi-VN" w:eastAsia="vi-VN"/>
               </w:rPr>
-              <w:t>Q3</w:t>
+              <w:t>Q</w:t>
+            </w:r>
+            <w:r>
+              <w:rPr>
+                <w:sz w:val="28"/>
+                <w:szCs w:val="28"/>
+                <w:lang w:val="en-US" w:eastAsia="vi-VN"/>
+              </w:rPr>
+              <w:t>4</w:t>
             </w:r>
           </w:p>
         </w:tc>
@@ -81321,16 +81161,16 @@
               <w:rPr>
                 <w:sz w:val="28"/>
                 <w:szCs w:val="28"/>
-                <w:lang w:val="vi-VN" w:eastAsia="vi-VN"/>
+                <w:lang w:val="en-US" w:eastAsia="vi-VN"/>
               </w:rPr>
             </w:pPr>
             <w:r>
               <w:rPr>
                 <w:sz w:val="28"/>
                 <w:szCs w:val="28"/>
-                <w:lang w:val="vi-VN" w:eastAsia="vi-VN"/>
+                <w:lang w:val="en-US" w:eastAsia="vi-VN"/>
               </w:rPr>
-              <w:t>704</w:t>
+              <w:t>608</w:t>
             </w:r>
           </w:p>
         </w:tc>
@@ -81364,7 +81204,23 @@
                 <w:szCs w:val="28"/>
                 <w:lang w:val="vi-VN" w:eastAsia="vi-VN"/>
               </w:rPr>
-              <w:t>2025 Total</w:t>
+              <w:t>202</w:t>
+            </w:r>
+            <w:r>
+              <w:rPr>
+                <w:sz w:val="28"/>
+                <w:szCs w:val="28"/>
+                <w:lang w:val="en-US" w:eastAsia="vi-VN"/>
+              </w:rPr>
+              <w:t>2</w:t>
+            </w:r>
+            <w:r>
+              <w:rPr>
+                <w:sz w:val="28"/>
+                <w:szCs w:val="28"/>
+                <w:lang w:val="vi-VN" w:eastAsia="vi-VN"/>
+              </w:rPr>
+              <w:t>Total</w:t>
             </w:r>
           </w:p>
         </w:tc>
@@ -81474,16 +81330,16 @@
               <w:rPr>
                 <w:sz w:val="28"/>
                 <w:szCs w:val="28"/>
-                <w:lang w:val="vi-VN" w:eastAsia="vi-VN"/>
+                <w:lang w:val="en-US" w:eastAsia="vi-VN"/>
               </w:rPr>
             </w:pPr>
             <w:r>
               <w:rPr>
                 <w:sz w:val="28"/>
                 <w:szCs w:val="28"/>
-                <w:lang w:val="vi-VN" w:eastAsia="vi-VN"/>
+                <w:lang w:val="en-US" w:eastAsia="vi-VN"/>
               </w:rPr>
-              <w:t>704</w:t>
+              <w:t>608</w:t>
             </w:r>
           </w:p>
         </w:tc>
@@ -81627,16 +81483,16 @@
               <w:rPr>
                 <w:sz w:val="28"/>
                 <w:szCs w:val="28"/>
-                <w:lang w:val="vi-VN" w:eastAsia="vi-VN"/>
+                <w:lang w:val="en-US" w:eastAsia="vi-VN"/>
               </w:rPr>
             </w:pPr>
             <w:r>
               <w:rPr>
                 <w:sz w:val="28"/>
                 <w:szCs w:val="28"/>
-                <w:lang w:val="vi-VN" w:eastAsia="vi-VN"/>
+                <w:lang w:val="en-US" w:eastAsia="vi-VN"/>
               </w:rPr>
-              <w:t>704</w:t>
+              <w:t>608</w:t>
             </w:r>
           </w:p>
         </w:tc>
@@ -81768,10 +81624,7 @@
                             <w:fldChar w:fldCharType="separate"/>
                           </w:r>
                           <w:r>
-                            <w:t>1</w:t>
-                          </w:r>
-                          <w:r>
-                            <w:t>5</w:t>
+                            <w:t>15</w:t>
                           </w:r>
                           <w:r>
                             <w:fldChar w:fldCharType="end"/>
@@ -81818,10 +81671,7 @@
                       <w:fldChar w:fldCharType="separate"/>
                     </w:r>
                     <w:r>
-                      <w:t>1</w:t>
-                    </w:r>
-                    <w:r>
-                      <w:t>5</w:t>
+                      <w:t>15</w:t>
                     </w:r>
                     <w:r>
                       <w:fldChar w:fldCharType="end"/>
@@ -85462,7 +85312,6 @@
   <w:style w:type="character" w:default="1" w:styleId="DefaultParagraphFont">
     <w:name w:val="Default Paragraph Font"/>
     <w:uiPriority w:val="1"/>
-    <w:semiHidden/>
     <w:unhideWhenUsed/>
   </w:style>
   <w:style w:type="table" w:default="1" w:styleId="TableNormal">

</xml_diff>